<commit_message>
taller 12 extra actualizado
</commit_message>
<xml_diff>
--- a/talleres_resueltos_extra/taller_problemas_resueltos_extra_1.docx
+++ b/talleres_resueltos_extra/taller_problemas_resueltos_extra_1.docx
@@ -19,7 +19,7 @@
         <w:t xml:space="preserve"> </w:t>
       </w:r>
       <w:r>
-        <w:t xml:space="preserve">probelmas</w:t>
+        <w:t xml:space="preserve">problemas</w:t>
       </w:r>
       <w:r>
         <w:t xml:space="preserve"> </w:t>
@@ -46,14 +46,6 @@
       </w:r>
       <w:r>
         <w:t xml:space="preserve">Alberich</w:t>
-      </w:r>
-    </w:p>
-    <w:p>
-      <w:pPr>
-        <w:pStyle w:val="Date"/>
-      </w:pPr>
-      <w:r>
-        <w:t xml:space="preserve">13-05-2020</w:t>
       </w:r>
     </w:p>
     <w:sdt>
@@ -255,17 +247,26 @@
           <w:rPr>
             <w:rStyle w:val="Hyperlink"/>
           </w:rPr>
-          <w:t xml:space="preserve">https://raw.githubusercontent.com/joanby/estadistica-inferencial/master/datasets/</w:t>
+          <w:t xml:space="preserve">https://github.com/joanby/estadistica-inferencial/</w:t>
         </w:r>
       </w:hyperlink>
       <w:r>
-        <w:t xml:space="preserve">, en dos</w:t>
-      </w:r>
-      <w:r>
-        <w:t xml:space="preserve"> </w:t>
-      </w:r>
-      <w:r>
-        <w:t xml:space="preserve">ficheros</w:t>
+        <w:t xml:space="preserve">, en la carpeta</w:t>
+      </w:r>
+      <w:r>
+        <w:t xml:space="preserve"> </w:t>
+      </w:r>
+      <w:r>
+        <w:rPr>
+          <w:rStyle w:val="VerbatimChar"/>
+        </w:rPr>
+        <w:t xml:space="preserve">datasets</w:t>
+      </w:r>
+      <w:r>
+        <w:t xml:space="preserve"> </w:t>
+      </w:r>
+      <w:r>
+        <w:t xml:space="preserve">en dos ficheros</w:t>
       </w:r>
       <w:r>
         <w:t xml:space="preserve"> </w:t>
@@ -341,6 +342,15 @@
         <w:t xml:space="preserve">(</w:t>
       </w:r>
       <w:r>
+        <w:br/>
+      </w:r>
+      <w:r>
+        <w:rPr>
+          <w:rStyle w:val="NormalTok"/>
+        </w:rPr>
+        <w:t xml:space="preserve">  </w:t>
+      </w:r>
+      <w:r>
         <w:rPr>
           <w:rStyle w:val="StringTok"/>
         </w:rPr>
@@ -353,6 +363,15 @@
         <w:t xml:space="preserve">,</w:t>
       </w:r>
       <w:r>
+        <w:br/>
+      </w:r>
+      <w:r>
+        <w:rPr>
+          <w:rStyle w:val="NormalTok"/>
+        </w:rPr>
+        <w:t xml:space="preserve">            </w:t>
+      </w:r>
+      <w:r>
         <w:rPr>
           <w:rStyle w:val="DataTypeTok"/>
         </w:rPr>
@@ -404,6 +423,15 @@
         <w:t xml:space="preserve">(</w:t>
       </w:r>
       <w:r>
+        <w:br/>
+      </w:r>
+      <w:r>
+        <w:rPr>
+          <w:rStyle w:val="NormalTok"/>
+        </w:rPr>
+        <w:t xml:space="preserve">  </w:t>
+      </w:r>
+      <w:r>
         <w:rPr>
           <w:rStyle w:val="StringTok"/>
         </w:rPr>
@@ -414,6 +442,15 @@
           <w:rStyle w:val="NormalTok"/>
         </w:rPr>
         <w:t xml:space="preserve">,</w:t>
+      </w:r>
+      <w:r>
+        <w:br/>
+      </w:r>
+      <w:r>
+        <w:rPr>
+          <w:rStyle w:val="NormalTok"/>
+        </w:rPr>
+        <w:t xml:space="preserve">  </w:t>
       </w:r>
       <w:r>
         <w:rPr>
@@ -1060,7 +1097,19 @@
         <w:t xml:space="preserve"> </w:t>
       </w:r>
       <w:r>
-        <w:t xml:space="preserve">de dos data frames de un servidor bioinfo.uib.es.</w:t>
+        <w:t xml:space="preserve">de dos data frames de un servidor en github y por lo tanto hemos tenido que pasar la url del fichero original o</w:t>
+      </w:r>
+      <w:r>
+        <w:t xml:space="preserve"> </w:t>
+      </w:r>
+      <w:r>
+        <w:rPr>
+          <w:i/>
+        </w:rPr>
+        <w:t xml:space="preserve">raw</w:t>
+      </w:r>
+      <w:r>
+        <w:t xml:space="preserve">.</w:t>
       </w:r>
     </w:p>
     <w:p>
@@ -1228,7 +1277,7 @@
         <w:pStyle w:val="FirstParagraph"/>
       </w:pPr>
       <w:r>
-        <w:t xml:space="preserve">Estamos en un diseño de comparación de medias de dos grupos con dos muestras independientes de tamaño 50 grande. Tenemos dos casos varianzas desconocidas pero iguales y variazas desconocidas pero distintas. Las funciones de R des este contraste para estos casos son:</w:t>
+        <w:t xml:space="preserve">Estamos en un diseño de comparación de medias de dos grupos con dos muestras independientes de tamaño 50 que es grande. Tenemos dos casos varianzas desconocidas pero iguales y variazas desconocidas pero distintas. Las funciones de R del contraste para estos casos son:</w:t>
       </w:r>
     </w:p>
     <w:p>
@@ -1627,7 +1676,7 @@
         <w:pStyle w:val="BodyText"/>
       </w:pPr>
       <w:r>
-        <w:t xml:space="preserve">Veamos en cálculo manual</w:t>
+        <w:t xml:space="preserve">Veamos el cálculo manual.</w:t>
       </w:r>
     </w:p>
     <w:p>
@@ -2382,7 +2431,531 @@
     </w:p>
     <w:p>
       <w:pPr>
-        <w:pStyle w:val="BodyText"/>
+        <w:pStyle w:val="SourceCode"/>
+      </w:pPr>
+      <w:r>
+        <w:rPr>
+          <w:rStyle w:val="NormalTok"/>
+        </w:rPr>
+        <w:t xml:space="preserve">t0=(media.muestra1</w:t>
+      </w:r>
+      <w:r>
+        <w:rPr>
+          <w:rStyle w:val="OperatorTok"/>
+        </w:rPr>
+        <w:t xml:space="preserve">-</w:t>
+      </w:r>
+      <w:r>
+        <w:rPr>
+          <w:rStyle w:val="NormalTok"/>
+        </w:rPr>
+        <w:t xml:space="preserve">media.muestra2)</w:t>
+      </w:r>
+      <w:r>
+        <w:rPr>
+          <w:rStyle w:val="OperatorTok"/>
+        </w:rPr>
+        <w:t xml:space="preserve">/</w:t>
+      </w:r>
+      <w:r>
+        <w:rPr>
+          <w:rStyle w:val="KeywordTok"/>
+        </w:rPr>
+        <w:t xml:space="preserve">sqrt</w:t>
+      </w:r>
+      <w:r>
+        <w:rPr>
+          <w:rStyle w:val="NormalTok"/>
+        </w:rPr>
+        <w:t xml:space="preserve">((</w:t>
+      </w:r>
+      <w:r>
+        <w:rPr>
+          <w:rStyle w:val="DecValTok"/>
+        </w:rPr>
+        <w:t xml:space="preserve">1</w:t>
+      </w:r>
+      <w:r>
+        <w:rPr>
+          <w:rStyle w:val="OperatorTok"/>
+        </w:rPr>
+        <w:t xml:space="preserve">/</w:t>
+      </w:r>
+      <w:r>
+        <w:rPr>
+          <w:rStyle w:val="NormalTok"/>
+        </w:rPr>
+        <w:t xml:space="preserve">n1</w:t>
+      </w:r>
+      <w:r>
+        <w:rPr>
+          <w:rStyle w:val="OperatorTok"/>
+        </w:rPr>
+        <w:t xml:space="preserve">+</w:t>
+      </w:r>
+      <w:r>
+        <w:rPr>
+          <w:rStyle w:val="DecValTok"/>
+        </w:rPr>
+        <w:t xml:space="preserve">1</w:t>
+      </w:r>
+      <w:r>
+        <w:rPr>
+          <w:rStyle w:val="OperatorTok"/>
+        </w:rPr>
+        <w:t xml:space="preserve">/</w:t>
+      </w:r>
+      <w:r>
+        <w:rPr>
+          <w:rStyle w:val="NormalTok"/>
+        </w:rPr>
+        <w:t xml:space="preserve">n2)</w:t>
+      </w:r>
+      <w:r>
+        <w:rPr>
+          <w:rStyle w:val="OperatorTok"/>
+        </w:rPr>
+        <w:t xml:space="preserve">*</w:t>
+      </w:r>
+      <w:r>
+        <w:rPr>
+          <w:rStyle w:val="StringTok"/>
+        </w:rPr>
+        <w:t xml:space="preserve"> </w:t>
+      </w:r>
+      <w:r>
+        <w:br/>
+      </w:r>
+      <w:r>
+        <w:rPr>
+          <w:rStyle w:val="NormalTok"/>
+        </w:rPr>
+        <w:t xml:space="preserve">((n1</w:t>
+      </w:r>
+      <w:r>
+        <w:rPr>
+          <w:rStyle w:val="DecValTok"/>
+        </w:rPr>
+        <w:t xml:space="preserve">-1</w:t>
+      </w:r>
+      <w:r>
+        <w:rPr>
+          <w:rStyle w:val="NormalTok"/>
+        </w:rPr>
+        <w:t xml:space="preserve">) </w:t>
+      </w:r>
+      <w:r>
+        <w:rPr>
+          <w:rStyle w:val="OperatorTok"/>
+        </w:rPr>
+        <w:t xml:space="preserve">*</w:t>
+      </w:r>
+      <w:r>
+        <w:rPr>
+          <w:rStyle w:val="NormalTok"/>
+        </w:rPr>
+        <w:t xml:space="preserve">desv.tip.muestra1</w:t>
+      </w:r>
+      <w:r>
+        <w:rPr>
+          <w:rStyle w:val="OperatorTok"/>
+        </w:rPr>
+        <w:t xml:space="preserve">^</w:t>
+      </w:r>
+      <w:r>
+        <w:rPr>
+          <w:rStyle w:val="DecValTok"/>
+        </w:rPr>
+        <w:t xml:space="preserve">2</w:t>
+      </w:r>
+      <w:r>
+        <w:rPr>
+          <w:rStyle w:val="OperatorTok"/>
+        </w:rPr>
+        <w:t xml:space="preserve">+</w:t>
+      </w:r>
+      <w:r>
+        <w:rPr>
+          <w:rStyle w:val="NormalTok"/>
+        </w:rPr>
+        <w:t xml:space="preserve">(n2</w:t>
+      </w:r>
+      <w:r>
+        <w:rPr>
+          <w:rStyle w:val="DecValTok"/>
+        </w:rPr>
+        <w:t xml:space="preserve">-1</w:t>
+      </w:r>
+      <w:r>
+        <w:rPr>
+          <w:rStyle w:val="NormalTok"/>
+        </w:rPr>
+        <w:t xml:space="preserve">)</w:t>
+      </w:r>
+      <w:r>
+        <w:rPr>
+          <w:rStyle w:val="OperatorTok"/>
+        </w:rPr>
+        <w:t xml:space="preserve">*</w:t>
+      </w:r>
+      <w:r>
+        <w:rPr>
+          <w:rStyle w:val="NormalTok"/>
+        </w:rPr>
+        <w:t xml:space="preserve">desv.tip.muestra2</w:t>
+      </w:r>
+      <w:r>
+        <w:rPr>
+          <w:rStyle w:val="OperatorTok"/>
+        </w:rPr>
+        <w:t xml:space="preserve">^</w:t>
+      </w:r>
+      <w:r>
+        <w:rPr>
+          <w:rStyle w:val="DecValTok"/>
+        </w:rPr>
+        <w:t xml:space="preserve">2</w:t>
+      </w:r>
+      <w:r>
+        <w:rPr>
+          <w:rStyle w:val="NormalTok"/>
+        </w:rPr>
+        <w:t xml:space="preserve">)</w:t>
+      </w:r>
+      <w:r>
+        <w:rPr>
+          <w:rStyle w:val="OperatorTok"/>
+        </w:rPr>
+        <w:t xml:space="preserve">/</w:t>
+      </w:r>
+      <w:r>
+        <w:rPr>
+          <w:rStyle w:val="NormalTok"/>
+        </w:rPr>
+        <w:t xml:space="preserve">(n1</w:t>
+      </w:r>
+      <w:r>
+        <w:rPr>
+          <w:rStyle w:val="OperatorTok"/>
+        </w:rPr>
+        <w:t xml:space="preserve">+</w:t>
+      </w:r>
+      <w:r>
+        <w:rPr>
+          <w:rStyle w:val="NormalTok"/>
+        </w:rPr>
+        <w:t xml:space="preserve">n2</w:t>
+      </w:r>
+      <w:r>
+        <w:rPr>
+          <w:rStyle w:val="DecValTok"/>
+        </w:rPr>
+        <w:t xml:space="preserve">-2</w:t>
+      </w:r>
+      <w:r>
+        <w:rPr>
+          <w:rStyle w:val="NormalTok"/>
+        </w:rPr>
+        <w:t xml:space="preserve">))</w:t>
+      </w:r>
+      <w:r>
+        <w:br/>
+      </w:r>
+      <w:r>
+        <w:rPr>
+          <w:rStyle w:val="NormalTok"/>
+        </w:rPr>
+        <w:t xml:space="preserve">t0</w:t>
+      </w:r>
+    </w:p>
+    <w:p>
+      <w:pPr>
+        <w:pStyle w:val="SourceCode"/>
+      </w:pPr>
+      <w:r>
+        <w:rPr>
+          <w:rStyle w:val="VerbatimChar"/>
+        </w:rPr>
+        <w:t xml:space="preserve">## [1] -6.215931</w:t>
+      </w:r>
+    </w:p>
+    <w:p>
+      <w:pPr>
+        <w:pStyle w:val="SourceCode"/>
+      </w:pPr>
+      <w:r>
+        <w:rPr>
+          <w:rStyle w:val="NormalTok"/>
+        </w:rPr>
+        <w:t xml:space="preserve">n1</w:t>
+      </w:r>
+    </w:p>
+    <w:p>
+      <w:pPr>
+        <w:pStyle w:val="SourceCode"/>
+      </w:pPr>
+      <w:r>
+        <w:rPr>
+          <w:rStyle w:val="VerbatimChar"/>
+        </w:rPr>
+        <w:t xml:space="preserve">## [1] 50</w:t>
+      </w:r>
+    </w:p>
+    <w:p>
+      <w:pPr>
+        <w:pStyle w:val="SourceCode"/>
+      </w:pPr>
+      <w:r>
+        <w:rPr>
+          <w:rStyle w:val="NormalTok"/>
+        </w:rPr>
+        <w:t xml:space="preserve">n2</w:t>
+      </w:r>
+    </w:p>
+    <w:p>
+      <w:pPr>
+        <w:pStyle w:val="SourceCode"/>
+      </w:pPr>
+      <w:r>
+        <w:rPr>
+          <w:rStyle w:val="VerbatimChar"/>
+        </w:rPr>
+        <w:t xml:space="preserve">## [1] 50</w:t>
+      </w:r>
+    </w:p>
+    <w:p>
+      <w:pPr>
+        <w:pStyle w:val="SourceCode"/>
+      </w:pPr>
+      <w:r>
+        <w:rPr>
+          <w:rStyle w:val="DecValTok"/>
+        </w:rPr>
+        <w:t xml:space="preserve">2</w:t>
+      </w:r>
+      <w:r>
+        <w:rPr>
+          <w:rStyle w:val="OperatorTok"/>
+        </w:rPr>
+        <w:t xml:space="preserve">*</w:t>
+      </w:r>
+      <w:r>
+        <w:rPr>
+          <w:rStyle w:val="NormalTok"/>
+        </w:rPr>
+        <w:t xml:space="preserve">(</w:t>
+      </w:r>
+      <w:r>
+        <w:rPr>
+          <w:rStyle w:val="DecValTok"/>
+        </w:rPr>
+        <w:t xml:space="preserve">1</w:t>
+      </w:r>
+      <w:r>
+        <w:rPr>
+          <w:rStyle w:val="OperatorTok"/>
+        </w:rPr>
+        <w:t xml:space="preserve">-</w:t>
+      </w:r>
+      <w:r>
+        <w:rPr>
+          <w:rStyle w:val="KeywordTok"/>
+        </w:rPr>
+        <w:t xml:space="preserve">pt</w:t>
+      </w:r>
+      <w:r>
+        <w:rPr>
+          <w:rStyle w:val="NormalTok"/>
+        </w:rPr>
+        <w:t xml:space="preserve">(</w:t>
+      </w:r>
+      <w:r>
+        <w:rPr>
+          <w:rStyle w:val="KeywordTok"/>
+        </w:rPr>
+        <w:t xml:space="preserve">abs</w:t>
+      </w:r>
+      <w:r>
+        <w:rPr>
+          <w:rStyle w:val="NormalTok"/>
+        </w:rPr>
+        <w:t xml:space="preserve">(t0),</w:t>
+      </w:r>
+      <w:r>
+        <w:rPr>
+          <w:rStyle w:val="DataTypeTok"/>
+        </w:rPr>
+        <w:t xml:space="preserve">df=</w:t>
+      </w:r>
+      <w:r>
+        <w:rPr>
+          <w:rStyle w:val="NormalTok"/>
+        </w:rPr>
+        <w:t xml:space="preserve">n1</w:t>
+      </w:r>
+      <w:r>
+        <w:rPr>
+          <w:rStyle w:val="OperatorTok"/>
+        </w:rPr>
+        <w:t xml:space="preserve">+</w:t>
+      </w:r>
+      <w:r>
+        <w:rPr>
+          <w:rStyle w:val="NormalTok"/>
+        </w:rPr>
+        <w:t xml:space="preserve">n2</w:t>
+      </w:r>
+      <w:r>
+        <w:rPr>
+          <w:rStyle w:val="DecValTok"/>
+        </w:rPr>
+        <w:t xml:space="preserve">-2</w:t>
+      </w:r>
+      <w:r>
+        <w:rPr>
+          <w:rStyle w:val="NormalTok"/>
+        </w:rPr>
+        <w:t xml:space="preserve">)) </w:t>
+      </w:r>
+      <w:r>
+        <w:rPr>
+          <w:rStyle w:val="CommentTok"/>
+        </w:rPr>
+        <w:t xml:space="preserve"># calculo la probabilidad del complementario</w:t>
+      </w:r>
+    </w:p>
+    <w:p>
+      <w:pPr>
+        <w:pStyle w:val="SourceCode"/>
+      </w:pPr>
+      <w:r>
+        <w:rPr>
+          <w:rStyle w:val="VerbatimChar"/>
+        </w:rPr>
+        <w:t xml:space="preserve">## [1] 0.00000001247958</w:t>
+      </w:r>
+    </w:p>
+    <w:p>
+      <w:pPr>
+        <w:pStyle w:val="SourceCode"/>
+      </w:pPr>
+      <w:r>
+        <w:rPr>
+          <w:rStyle w:val="DecValTok"/>
+        </w:rPr>
+        <w:t xml:space="preserve">2</w:t>
+      </w:r>
+      <w:r>
+        <w:rPr>
+          <w:rStyle w:val="OperatorTok"/>
+        </w:rPr>
+        <w:t xml:space="preserve">*</w:t>
+      </w:r>
+      <w:r>
+        <w:rPr>
+          <w:rStyle w:val="KeywordTok"/>
+        </w:rPr>
+        <w:t xml:space="preserve">pt</w:t>
+      </w:r>
+      <w:r>
+        <w:rPr>
+          <w:rStyle w:val="NormalTok"/>
+        </w:rPr>
+        <w:t xml:space="preserve">(</w:t>
+      </w:r>
+      <w:r>
+        <w:rPr>
+          <w:rStyle w:val="KeywordTok"/>
+        </w:rPr>
+        <w:t xml:space="preserve">abs</w:t>
+      </w:r>
+      <w:r>
+        <w:rPr>
+          <w:rStyle w:val="NormalTok"/>
+        </w:rPr>
+        <w:t xml:space="preserve">(t0),</w:t>
+      </w:r>
+      <w:r>
+        <w:rPr>
+          <w:rStyle w:val="DataTypeTok"/>
+        </w:rPr>
+        <w:t xml:space="preserve">df=</w:t>
+      </w:r>
+      <w:r>
+        <w:rPr>
+          <w:rStyle w:val="NormalTok"/>
+        </w:rPr>
+        <w:t xml:space="preserve">n1</w:t>
+      </w:r>
+      <w:r>
+        <w:rPr>
+          <w:rStyle w:val="OperatorTok"/>
+        </w:rPr>
+        <w:t xml:space="preserve">+</w:t>
+      </w:r>
+      <w:r>
+        <w:rPr>
+          <w:rStyle w:val="NormalTok"/>
+        </w:rPr>
+        <w:t xml:space="preserve">n2</w:t>
+      </w:r>
+      <w:r>
+        <w:rPr>
+          <w:rStyle w:val="DecValTok"/>
+        </w:rPr>
+        <w:t xml:space="preserve">-2</w:t>
+      </w:r>
+      <w:r>
+        <w:rPr>
+          <w:rStyle w:val="NormalTok"/>
+        </w:rPr>
+        <w:t xml:space="preserve">,</w:t>
+      </w:r>
+      <w:r>
+        <w:rPr>
+          <w:rStyle w:val="DataTypeTok"/>
+        </w:rPr>
+        <w:t xml:space="preserve">lower.tail =</w:t>
+      </w:r>
+      <w:r>
+        <w:rPr>
+          <w:rStyle w:val="NormalTok"/>
+        </w:rPr>
+        <w:t xml:space="preserve"> </w:t>
+      </w:r>
+      <w:r>
+        <w:rPr>
+          <w:rStyle w:val="OtherTok"/>
+        </w:rPr>
+        <w:t xml:space="preserve">FALSE</w:t>
+      </w:r>
+      <w:r>
+        <w:rPr>
+          <w:rStyle w:val="NormalTok"/>
+        </w:rPr>
+        <w:t xml:space="preserve">)</w:t>
+      </w:r>
+      <w:r>
+        <w:rPr>
+          <w:rStyle w:val="CommentTok"/>
+        </w:rPr>
+        <w:t xml:space="preserve"># calcula el área la cola  superior</w:t>
+      </w:r>
+    </w:p>
+    <w:p>
+      <w:pPr>
+        <w:pStyle w:val="SourceCode"/>
+      </w:pPr>
+      <w:r>
+        <w:rPr>
+          <w:rStyle w:val="VerbatimChar"/>
+        </w:rPr>
+        <w:t xml:space="preserve">## [1] 0.00000001247958</w:t>
+      </w:r>
+    </w:p>
+    <w:p>
+      <w:pPr>
+        <w:pStyle w:val="FirstParagraph"/>
       </w:pPr>
       <w:r>
         <w:rPr>
@@ -3205,7 +3778,7 @@
         <w:rPr>
           <w:rStyle w:val="CommentTok"/>
         </w:rPr>
-        <w:t xml:space="preserve">#calculo el valor dentro del floor que es el que utiliza R</w:t>
+        <w:t xml:space="preserve">#calculo el valor dentro del floor que es el que utiliza la función t.test de R para este caso.</w:t>
       </w:r>
       <w:r>
         <w:br/>
@@ -3607,7 +4180,7 @@
         <w:rPr>
           <w:rStyle w:val="CommentTok"/>
         </w:rPr>
-        <w:t xml:space="preserve"># el pvañor de la función de R</w:t>
+        <w:t xml:space="preserve"># el p-valor de la función t.test de  R</w:t>
       </w:r>
       <w:r>
         <w:br/>
@@ -3698,7 +4271,7 @@
         <w:rPr>
           <w:rStyle w:val="CommentTok"/>
         </w:rPr>
-        <w:t xml:space="preserve"># el pvalor propuesto en teoría</w:t>
+        <w:t xml:space="preserve"># el p-valor propuesto en teoría</w:t>
       </w:r>
       <w:r>
         <w:br/>
@@ -4374,7 +4947,7 @@
                 </m:e>
                 <m:sup>
                   <m:r>
-                    <m:t>1</m:t>
+                    <m:t>2</m:t>
                   </m:r>
                 </m:sup>
               </m:sSup>
@@ -4404,7 +4977,7 @@
                 </m:e>
                 <m:sup>
                   <m:r>
-                    <m:t>1</m:t>
+                    <m:t>2</m:t>
                   </m:r>
                 </m:sup>
               </m:sSup>
@@ -4445,7 +5018,7 @@
         <w:pStyle w:val="FirstParagraph"/>
       </w:pPr>
       <w:r>
-        <w:t xml:space="preserve">Que sigue una ley e Fisher</w:t>
+        <w:t xml:space="preserve">Que sigue una ley de distribución de Fisher</w:t>
       </w:r>
       <w:r>
         <w:t xml:space="preserve"> </w:t>
@@ -23425,7 +23998,7 @@
         <w:rPr>
           <w:rStyle w:val="VerbatimChar"/>
         </w:rPr>
-        <w:t xml:space="preserve">##  Wed Nov 11 11:44:20 2020 by user: t169</w:t>
+        <w:t xml:space="preserve">##  Wed Nov 11 12:36:22 2020 by user: t169</w:t>
       </w:r>
     </w:p>
     <w:p>
@@ -23630,7 +24203,7 @@
         <w:rPr>
           <w:rStyle w:val="VerbatimChar"/>
         </w:rPr>
-        <w:t xml:space="preserve">##  Wed Nov 11 11:44:20 2020 by user: t169</w:t>
+        <w:t xml:space="preserve">##  Wed Nov 11 12:36:22 2020 by user: t169</w:t>
       </w:r>
     </w:p>
     <w:p>
@@ -25385,7 +25958,7 @@
         <w:t xml:space="preserve"> </w:t>
       </w:r>
       <w:r>
-        <w:t xml:space="preserve">$\left\{\begin{array}{ll} H_0: &amp; \beta_1=0 \\ H_1: &amp; \beta_1\not=0\end{array}\right.,$</w:t>
+        <w:t xml:space="preserve">$\left\{\begin{array}{ll} H_0: &amp; \beta_1=0 \\ H_1: &amp; \beta_1\not=0\end{array}\right. ,$</w:t>
       </w:r>
       <w:r>
         <w:t xml:space="preserve"> </w:t>

</xml_diff>